<commit_message>
update hambuger menu links
</commit_message>
<xml_diff>
--- a/BetaREADME.docx
+++ b/BetaREADME.docx
@@ -1,6 +1,6 @@
 
 <file path=word/document.xml><?xml version="1.0" encoding="utf-8"?>
-<w:document xmlns:wpc="http://schemas.microsoft.com/office/word/2010/wordprocessingCanvas" xmlns:mc="http://schemas.openxmlformats.org/markup-compatibility/2006" xmlns:o="urn:schemas-microsoft-com:office:office" xmlns:r="http://schemas.openxmlformats.org/officeDocument/2006/relationships" xmlns:m="http://schemas.openxmlformats.org/officeDocument/2006/math" xmlns:v="urn:schemas-microsoft-com:vml" xmlns:wp14="http://schemas.microsoft.com/office/word/2010/wordprocessingDrawing" xmlns:wp="http://schemas.openxmlformats.org/drawingml/2006/wordprocessingDrawing" xmlns:w10="urn:schemas-microsoft-com:office:word" xmlns:w="http://schemas.openxmlformats.org/wordprocessingml/2006/main" xmlns:w14="http://schemas.microsoft.com/office/word/2010/wordml" xmlns:w15="http://schemas.microsoft.com/office/word/2012/wordml" xmlns:wpg="http://schemas.microsoft.com/office/word/2010/wordprocessingGroup" xmlns:wpi="http://schemas.microsoft.com/office/word/2010/wordprocessingInk" xmlns:wne="http://schemas.microsoft.com/office/word/2006/wordml" xmlns:wps="http://schemas.microsoft.com/office/word/2010/wordprocessingShape" mc:Ignorable="w14 w15 wp14">
+<w:document xmlns:wpc="http://schemas.microsoft.com/office/word/2010/wordprocessingCanvas" xmlns:cx="http://schemas.microsoft.com/office/drawing/2014/chartex" xmlns:cx1="http://schemas.microsoft.com/office/drawing/2015/9/8/chartex" xmlns:cx2="http://schemas.microsoft.com/office/drawing/2015/10/21/chartex" xmlns:cx3="http://schemas.microsoft.com/office/drawing/2016/5/9/chartex" xmlns:cx4="http://schemas.microsoft.com/office/drawing/2016/5/10/chartex" xmlns:cx5="http://schemas.microsoft.com/office/drawing/2016/5/11/chartex" xmlns:cx6="http://schemas.microsoft.com/office/drawing/2016/5/12/chartex" xmlns:cx7="http://schemas.microsoft.com/office/drawing/2016/5/13/chartex" xmlns:cx8="http://schemas.microsoft.com/office/drawing/2016/5/14/chartex" xmlns:mc="http://schemas.openxmlformats.org/markup-compatibility/2006" xmlns:aink="http://schemas.microsoft.com/office/drawing/2016/ink" xmlns:am3d="http://schemas.microsoft.com/office/drawing/2017/model3d" xmlns:o="urn:schemas-microsoft-com:office:office" xmlns:r="http://schemas.openxmlformats.org/officeDocument/2006/relationships" xmlns:m="http://schemas.openxmlformats.org/officeDocument/2006/math" xmlns:v="urn:schemas-microsoft-com:vml" xmlns:wp14="http://schemas.microsoft.com/office/word/2010/wordprocessingDrawing" xmlns:wp="http://schemas.openxmlformats.org/drawingml/2006/wordprocessingDrawing" xmlns:w10="urn:schemas-microsoft-com:office:word" xmlns:w="http://schemas.openxmlformats.org/wordprocessingml/2006/main" xmlns:w14="http://schemas.microsoft.com/office/word/2010/wordml" xmlns:w15="http://schemas.microsoft.com/office/word/2012/wordml" xmlns:w16cid="http://schemas.microsoft.com/office/word/2016/wordml/cid" xmlns:w16se="http://schemas.microsoft.com/office/word/2015/wordml/symex" xmlns:wpg="http://schemas.microsoft.com/office/word/2010/wordprocessingGroup" xmlns:wpi="http://schemas.microsoft.com/office/word/2010/wordprocessingInk" xmlns:wne="http://schemas.microsoft.com/office/word/2006/wordml" xmlns:wps="http://schemas.microsoft.com/office/word/2010/wordprocessingShape" mc:Ignorable="w14 w15 w16se w16cid wp14">
   <w:body>
     <w:p>
       <w:r>
@@ -15,10 +15,7 @@
     </w:p>
     <w:p>
       <w:r>
-        <w:t xml:space="preserve">This app connects with multiple music streaming platforms to generate playlists for you using recommendation algorithms. What makes this app unique is that you have control over the parameters of the track search - once you select a source(e.g. a genre or playlist to base recommendations off of), you can decide on factors such as artist similarity, energy, genre similarity, loudness, and so on. Each parameter offered has a description box next to it that gives more information on it. </w:t>
-      </w:r>
-      <w:r>
-        <w:t>You can also choose to create a playlist based on a certain song where songs with similar characteristics will be found for the playlist.</w:t>
+        <w:t>This app connects with multiple music streaming platforms to generate playlists for you using recommendation algorithms. What makes this app unique is that you have control over the parameters of the track search - once you select a source(e.g. a genre or playlist to base recommendations off of), you can decide on factors such as artist similarity, energy, genre similarity, loudness, and so on. Each parameter offered has a description box next to it that gives more information on it. You can also choose to create a playlist based on a certain song where songs with similar characteristics will be found for the playlist.</w:t>
       </w:r>
     </w:p>
     <w:p/>
@@ -29,114 +26,153 @@
     </w:p>
     <w:p>
       <w:r>
-        <w:t>Once you start the app, press ‘Login’ to go to the Login screen. Press ‘Login’ again to enter the app - no need to enter credentials or create an account. The create account page does not currently create an account and will take you to the same place as the Login screen when you press create account. On the ‘Home’ screen, scroll through example playlists, then select one to view its details. Once on the ‘View Playlist’ page, scroll through the track list, tap a track to “play” it, and press</w:t>
-      </w:r>
-      <w:r>
-        <w:t xml:space="preserve"> the info icon</w:t>
-      </w:r>
-      <w:r>
-        <w:t xml:space="preserve"> to view its characteristics and a description of how well it meets the parameter values you specified.</w:t>
-      </w:r>
-      <w:r>
-        <w:t xml:space="preserve"> From this page you can also generate a playlist based on the song you selected</w:t>
+        <w:t xml:space="preserve">Once you start the app, press ‘Login’ to go to the Login screen. Press ‘Login’ again to enter the app - no need to enter credentials or create an account. The create account page does not currently create an account and will take you to the same place as the Login screen when you press create account. On the ‘Home’ screen, </w:t>
+      </w:r>
+      <w:r>
+        <w:t xml:space="preserve">the user can </w:t>
+      </w:r>
+      <w:r>
+        <w:t>scroll through example playlists,</w:t>
+      </w:r>
+      <w:r>
+        <w:t xml:space="preserve"> but at the moment, cannot select them</w:t>
+      </w:r>
+      <w:r>
+        <w:t xml:space="preserve">. </w:t>
+      </w:r>
+      <w:r>
+        <w:t xml:space="preserve">To demonstrate the initial functionality of the app, press the floating action button on the home page to connect to </w:t>
+      </w:r>
+      <w:proofErr w:type="spellStart"/>
+      <w:r>
+        <w:t>spotify</w:t>
+      </w:r>
+      <w:proofErr w:type="spellEnd"/>
+      <w:r>
+        <w:t>. Once connected, the user may view a few of their playlists and select one. This will take the user to the ‘View Playlist’ page, where they can</w:t>
+      </w:r>
+      <w:r>
+        <w:t xml:space="preserve"> scroll through the track list, tap a track to “play” it, and press the info icon to view its characteristics and a description of how well it meets the parameter values you specified. From this page you can also generate a playlist based on the song you selected</w:t>
       </w:r>
       <w:r>
         <w:t>, where the characteristics will be carried over to find similar songs or can be tweaked slightly</w:t>
       </w:r>
       <w:r>
+        <w:t xml:space="preserve">. </w:t>
+      </w:r>
+      <w:r>
+        <w:t xml:space="preserve">Back on the ‘View Playlist’ page, </w:t>
+      </w:r>
+      <w:r>
+        <w:t>use the hamburger menu</w:t>
+      </w:r>
+      <w:r>
+        <w:t xml:space="preserve"> to view playlist options</w:t>
+      </w:r>
+      <w:r>
+        <w:t xml:space="preserve"> such as to</w:t>
+      </w:r>
+      <w:r>
+        <w:t xml:space="preserve"> export. </w:t>
+      </w:r>
+      <w:r>
+        <w:t xml:space="preserve">Click this to arrive at the ‘Export’ page, on which you can choose which platform to send the playlist to. </w:t>
+      </w:r>
+    </w:p>
+    <w:p/>
+    <w:p>
+      <w:r>
+        <w:t>KNOWN BUGS</w:t>
+      </w:r>
+    </w:p>
+    <w:p>
+      <w:pPr>
+        <w:pStyle w:val="ListParagraph"/>
+        <w:numPr>
+          <w:ilvl w:val="0"/>
+          <w:numId w:val="3"/>
+        </w:numPr>
+      </w:pPr>
+      <w:r>
+        <w:t xml:space="preserve">The playlists shown on the home page cannot be viewed right now, due to how data from </w:t>
+      </w:r>
+      <w:proofErr w:type="spellStart"/>
+      <w:r>
+        <w:t>spotify</w:t>
+      </w:r>
+      <w:proofErr w:type="spellEnd"/>
+      <w:r>
+        <w:t xml:space="preserve"> differently than how we previously parsed data. </w:t>
+      </w:r>
+    </w:p>
+    <w:p>
+      <w:pPr>
+        <w:pStyle w:val="ListParagraph"/>
+        <w:numPr>
+          <w:ilvl w:val="0"/>
+          <w:numId w:val="3"/>
+        </w:numPr>
+      </w:pPr>
+      <w:r>
+        <w:t xml:space="preserve">The user has to go to the connect page and reconnect </w:t>
+      </w:r>
+      <w:proofErr w:type="spellStart"/>
+      <w:r>
+        <w:t>spotify</w:t>
+      </w:r>
+      <w:proofErr w:type="spellEnd"/>
+      <w:r>
+        <w:t xml:space="preserve"> every time they want to generate a playlist. This is be fixed once we persist the </w:t>
+      </w:r>
+      <w:proofErr w:type="spellStart"/>
+      <w:r>
+        <w:t>api</w:t>
+      </w:r>
+      <w:proofErr w:type="spellEnd"/>
+      <w:r>
+        <w:t xml:space="preserve"> access token generated the first time the user logs into </w:t>
+      </w:r>
+      <w:proofErr w:type="spellStart"/>
+      <w:r>
+        <w:t>spotify</w:t>
+      </w:r>
+      <w:proofErr w:type="spellEnd"/>
+      <w:r>
         <w:t>.</w:t>
       </w:r>
-      <w:r>
-        <w:t xml:space="preserve"> </w:t>
-      </w:r>
-      <w:r>
-        <w:t xml:space="preserve">Back on the ‘View Playlist’ page, </w:t>
-      </w:r>
-      <w:r>
-        <w:t>use the hamburger menu</w:t>
-      </w:r>
-      <w:r>
-        <w:t xml:space="preserve"> to view playlist options</w:t>
-      </w:r>
-      <w:r>
-        <w:t xml:space="preserve"> such as to</w:t>
-      </w:r>
-      <w:r>
-        <w:t xml:space="preserve"> export. </w:t>
-      </w:r>
-      <w:r>
-        <w:t>Click this to arrive at the ‘Export’ page, on which you can choose which platform to send the playlist to. The ‘Home’ screen allows for new playlis</w:t>
-      </w:r>
-      <w:r>
-        <w:t xml:space="preserve">t creation using the hamburger menu </w:t>
-      </w:r>
-      <w:r>
-        <w:t xml:space="preserve">and selecting “Create Playlist.” On the ‘Create’ page, you select a </w:t>
-      </w:r>
-      <w:proofErr w:type="gramStart"/>
-      <w:r>
-        <w:t>platform(</w:t>
-      </w:r>
-      <w:proofErr w:type="gramEnd"/>
-      <w:r>
-        <w:t>which will let you select a source from that platform in the future), then you are sent to the ‘Tune Parameters’ page. Adjust the slider for each, then press ‘Generate’ at the bottom to “run the algorithm” and view the results.</w:t>
-      </w:r>
     </w:p>
     <w:p/>
     <w:p>
       <w:r>
-        <w:t>KNOWN BUGS</w:t>
-      </w:r>
-    </w:p>
-    <w:p>
+        <w:t>DESIRED FEEDBACK</w:t>
+      </w:r>
+    </w:p>
+    <w:p>
+      <w:pPr>
+        <w:pStyle w:val="ListParagraph"/>
+        <w:numPr>
+          <w:ilvl w:val="0"/>
+          <w:numId w:val="3"/>
+        </w:numPr>
+      </w:pPr>
+      <w:r>
+        <w:t>Do authentication and the subsequent calls to Spotify significantly slow down the app?</w:t>
+      </w:r>
+    </w:p>
+    <w:p>
+      <w:pPr>
+        <w:pStyle w:val="ListParagraph"/>
+        <w:numPr>
+          <w:ilvl w:val="0"/>
+          <w:numId w:val="3"/>
+        </w:numPr>
+      </w:pPr>
+      <w:r>
+        <w:t>What sorts of error handling should we add? E.g. what to do when the user does not have internet access.</w:t>
+      </w:r>
       <w:bookmarkStart w:id="0" w:name="_GoBack"/>
       <w:bookmarkEnd w:id="0"/>
     </w:p>
-    <w:p>
-      <w:r>
-        <w:t>DESIRED FEEDBACK</w:t>
-      </w:r>
-    </w:p>
-    <w:p>
-      <w:pPr>
-        <w:numPr>
-          <w:ilvl w:val="0"/>
-          <w:numId w:val="1"/>
-        </w:numPr>
-      </w:pPr>
-      <w:r>
-        <w:t>Is it easy to navigate across pages? Within pages?</w:t>
-      </w:r>
-    </w:p>
-    <w:p>
-      <w:pPr>
-        <w:numPr>
-          <w:ilvl w:val="0"/>
-          <w:numId w:val="1"/>
-        </w:numPr>
-      </w:pPr>
-      <w:r>
-        <w:t>How can we increase the visual appeal?</w:t>
-      </w:r>
-    </w:p>
-    <w:p>
-      <w:pPr>
-        <w:numPr>
-          <w:ilvl w:val="0"/>
-          <w:numId w:val="1"/>
-        </w:numPr>
-      </w:pPr>
-      <w:r>
-        <w:t>Even without witnessing a</w:t>
-      </w:r>
-      <w:r>
-        <w:t xml:space="preserve"> fully</w:t>
-      </w:r>
-      <w:r>
-        <w:t xml:space="preserve"> working backend, is there any functionality you’d like to see? Any additional services you would like us to provide?</w:t>
-      </w:r>
-    </w:p>
-    <w:p/>
     <w:p/>
     <w:p>
       <w:r>
@@ -203,6 +239,7 @@
         </w:numPr>
       </w:pPr>
       <w:r>
+        <w:lastRenderedPageBreak/>
         <w:t>Would be cool to be able to create playlist from a song</w:t>
       </w:r>
     </w:p>
@@ -227,7 +264,6 @@
         </w:numPr>
       </w:pPr>
       <w:r>
-        <w:lastRenderedPageBreak/>
         <w:t>Some landscape layouts looked a bit weird</w:t>
       </w:r>
     </w:p>
@@ -303,7 +339,7 @@
 </file>
 
 <file path=word/numbering.xml><?xml version="1.0" encoding="utf-8"?>
-<w:numbering xmlns:wpc="http://schemas.microsoft.com/office/word/2010/wordprocessingCanvas" xmlns:mc="http://schemas.openxmlformats.org/markup-compatibility/2006" xmlns:o="urn:schemas-microsoft-com:office:office" xmlns:r="http://schemas.openxmlformats.org/officeDocument/2006/relationships" xmlns:m="http://schemas.openxmlformats.org/officeDocument/2006/math" xmlns:v="urn:schemas-microsoft-com:vml" xmlns:wp14="http://schemas.microsoft.com/office/word/2010/wordprocessingDrawing" xmlns:wp="http://schemas.openxmlformats.org/drawingml/2006/wordprocessingDrawing" xmlns:w10="urn:schemas-microsoft-com:office:word" xmlns:w="http://schemas.openxmlformats.org/wordprocessingml/2006/main" xmlns:w14="http://schemas.microsoft.com/office/word/2010/wordml" xmlns:w15="http://schemas.microsoft.com/office/word/2012/wordml" xmlns:wpg="http://schemas.microsoft.com/office/word/2010/wordprocessingGroup" xmlns:wpi="http://schemas.microsoft.com/office/word/2010/wordprocessingInk" xmlns:wne="http://schemas.microsoft.com/office/word/2006/wordml" xmlns:wps="http://schemas.microsoft.com/office/word/2010/wordprocessingShape" mc:Ignorable="w14 w15 wp14">
+<w:numbering xmlns:wpc="http://schemas.microsoft.com/office/word/2010/wordprocessingCanvas" xmlns:cx="http://schemas.microsoft.com/office/drawing/2014/chartex" xmlns:cx1="http://schemas.microsoft.com/office/drawing/2015/9/8/chartex" xmlns:cx2="http://schemas.microsoft.com/office/drawing/2015/10/21/chartex" xmlns:cx3="http://schemas.microsoft.com/office/drawing/2016/5/9/chartex" xmlns:cx4="http://schemas.microsoft.com/office/drawing/2016/5/10/chartex" xmlns:cx5="http://schemas.microsoft.com/office/drawing/2016/5/11/chartex" xmlns:cx6="http://schemas.microsoft.com/office/drawing/2016/5/12/chartex" xmlns:cx7="http://schemas.microsoft.com/office/drawing/2016/5/13/chartex" xmlns:cx8="http://schemas.microsoft.com/office/drawing/2016/5/14/chartex" xmlns:mc="http://schemas.openxmlformats.org/markup-compatibility/2006" xmlns:aink="http://schemas.microsoft.com/office/drawing/2016/ink" xmlns:am3d="http://schemas.microsoft.com/office/drawing/2017/model3d" xmlns:o="urn:schemas-microsoft-com:office:office" xmlns:r="http://schemas.openxmlformats.org/officeDocument/2006/relationships" xmlns:m="http://schemas.openxmlformats.org/officeDocument/2006/math" xmlns:v="urn:schemas-microsoft-com:vml" xmlns:wp14="http://schemas.microsoft.com/office/word/2010/wordprocessingDrawing" xmlns:wp="http://schemas.openxmlformats.org/drawingml/2006/wordprocessingDrawing" xmlns:w10="urn:schemas-microsoft-com:office:word" xmlns:w="http://schemas.openxmlformats.org/wordprocessingml/2006/main" xmlns:w14="http://schemas.microsoft.com/office/word/2010/wordml" xmlns:w15="http://schemas.microsoft.com/office/word/2012/wordml" xmlns:w16cid="http://schemas.microsoft.com/office/word/2016/wordml/cid" xmlns:w16se="http://schemas.microsoft.com/office/word/2015/wordml/symex" xmlns:wpg="http://schemas.microsoft.com/office/word/2010/wordprocessingGroup" xmlns:wpi="http://schemas.microsoft.com/office/word/2010/wordprocessingInk" xmlns:wne="http://schemas.microsoft.com/office/word/2006/wordml" xmlns:wps="http://schemas.microsoft.com/office/word/2010/wordprocessingShape" mc:Ignorable="w14 w15 w16se w16cid wp14">
   <w:abstractNum w:abstractNumId="0" w15:restartNumberingAfterBreak="0">
     <w:nsid w:val="0AE7655F"/>
     <w:multiLevelType w:val="multilevel"/>
@@ -445,6 +481,118 @@
     </w:lvl>
   </w:abstractNum>
   <w:abstractNum w:abstractNumId="1" w15:restartNumberingAfterBreak="0">
+    <w:nsid w:val="14B516A5"/>
+    <w:multiLevelType w:val="hybridMultilevel"/>
+    <w:tmpl w:val="D5000FFC"/>
+    <w:lvl w:ilvl="0" w:tplc="A8F435BC">
+      <w:numFmt w:val="bullet"/>
+      <w:lvlText w:val="-"/>
+      <w:lvlJc w:val="left"/>
+      <w:pPr>
+        <w:ind w:left="720" w:hanging="360"/>
+      </w:pPr>
+      <w:rPr>
+        <w:rFonts w:ascii="Arial" w:eastAsia="Arial" w:hAnsi="Arial" w:cs="Arial" w:hint="default"/>
+      </w:rPr>
+    </w:lvl>
+    <w:lvl w:ilvl="1" w:tplc="04090003" w:tentative="1">
+      <w:start w:val="1"/>
+      <w:numFmt w:val="bullet"/>
+      <w:lvlText w:val="o"/>
+      <w:lvlJc w:val="left"/>
+      <w:pPr>
+        <w:ind w:left="1440" w:hanging="360"/>
+      </w:pPr>
+      <w:rPr>
+        <w:rFonts w:ascii="Courier New" w:hAnsi="Courier New" w:cs="Courier New" w:hint="default"/>
+      </w:rPr>
+    </w:lvl>
+    <w:lvl w:ilvl="2" w:tplc="04090005" w:tentative="1">
+      <w:start w:val="1"/>
+      <w:numFmt w:val="bullet"/>
+      <w:lvlText w:val=""/>
+      <w:lvlJc w:val="left"/>
+      <w:pPr>
+        <w:ind w:left="2160" w:hanging="360"/>
+      </w:pPr>
+      <w:rPr>
+        <w:rFonts w:ascii="Wingdings" w:hAnsi="Wingdings" w:hint="default"/>
+      </w:rPr>
+    </w:lvl>
+    <w:lvl w:ilvl="3" w:tplc="04090001" w:tentative="1">
+      <w:start w:val="1"/>
+      <w:numFmt w:val="bullet"/>
+      <w:lvlText w:val=""/>
+      <w:lvlJc w:val="left"/>
+      <w:pPr>
+        <w:ind w:left="2880" w:hanging="360"/>
+      </w:pPr>
+      <w:rPr>
+        <w:rFonts w:ascii="Symbol" w:hAnsi="Symbol" w:hint="default"/>
+      </w:rPr>
+    </w:lvl>
+    <w:lvl w:ilvl="4" w:tplc="04090003" w:tentative="1">
+      <w:start w:val="1"/>
+      <w:numFmt w:val="bullet"/>
+      <w:lvlText w:val="o"/>
+      <w:lvlJc w:val="left"/>
+      <w:pPr>
+        <w:ind w:left="3600" w:hanging="360"/>
+      </w:pPr>
+      <w:rPr>
+        <w:rFonts w:ascii="Courier New" w:hAnsi="Courier New" w:cs="Courier New" w:hint="default"/>
+      </w:rPr>
+    </w:lvl>
+    <w:lvl w:ilvl="5" w:tplc="04090005" w:tentative="1">
+      <w:start w:val="1"/>
+      <w:numFmt w:val="bullet"/>
+      <w:lvlText w:val=""/>
+      <w:lvlJc w:val="left"/>
+      <w:pPr>
+        <w:ind w:left="4320" w:hanging="360"/>
+      </w:pPr>
+      <w:rPr>
+        <w:rFonts w:ascii="Wingdings" w:hAnsi="Wingdings" w:hint="default"/>
+      </w:rPr>
+    </w:lvl>
+    <w:lvl w:ilvl="6" w:tplc="04090001" w:tentative="1">
+      <w:start w:val="1"/>
+      <w:numFmt w:val="bullet"/>
+      <w:lvlText w:val=""/>
+      <w:lvlJc w:val="left"/>
+      <w:pPr>
+        <w:ind w:left="5040" w:hanging="360"/>
+      </w:pPr>
+      <w:rPr>
+        <w:rFonts w:ascii="Symbol" w:hAnsi="Symbol" w:hint="default"/>
+      </w:rPr>
+    </w:lvl>
+    <w:lvl w:ilvl="7" w:tplc="04090003" w:tentative="1">
+      <w:start w:val="1"/>
+      <w:numFmt w:val="bullet"/>
+      <w:lvlText w:val="o"/>
+      <w:lvlJc w:val="left"/>
+      <w:pPr>
+        <w:ind w:left="5760" w:hanging="360"/>
+      </w:pPr>
+      <w:rPr>
+        <w:rFonts w:ascii="Courier New" w:hAnsi="Courier New" w:cs="Courier New" w:hint="default"/>
+      </w:rPr>
+    </w:lvl>
+    <w:lvl w:ilvl="8" w:tplc="04090005" w:tentative="1">
+      <w:start w:val="1"/>
+      <w:numFmt w:val="bullet"/>
+      <w:lvlText w:val=""/>
+      <w:lvlJc w:val="left"/>
+      <w:pPr>
+        <w:ind w:left="6480" w:hanging="360"/>
+      </w:pPr>
+      <w:rPr>
+        <w:rFonts w:ascii="Wingdings" w:hAnsi="Wingdings" w:hint="default"/>
+      </w:rPr>
+    </w:lvl>
+  </w:abstractNum>
+  <w:abstractNum w:abstractNumId="2" w15:restartNumberingAfterBreak="0">
     <w:nsid w:val="5DE96F50"/>
     <w:multiLevelType w:val="multilevel"/>
     <w:tmpl w:val="49FC976A"/>
@@ -585,25 +733,19 @@
     </w:lvl>
   </w:abstractNum>
   <w:num w:numId="1">
-    <w:abstractNumId w:val="1"/>
-    <w:lvlOverride w:ilvl="0"/>
-    <w:lvlOverride w:ilvl="1"/>
-    <w:lvlOverride w:ilvl="2"/>
-    <w:lvlOverride w:ilvl="3"/>
-    <w:lvlOverride w:ilvl="4"/>
-    <w:lvlOverride w:ilvl="5"/>
-    <w:lvlOverride w:ilvl="6"/>
-    <w:lvlOverride w:ilvl="7"/>
-    <w:lvlOverride w:ilvl="8"/>
+    <w:abstractNumId w:val="2"/>
   </w:num>
   <w:num w:numId="2">
     <w:abstractNumId w:val="0"/>
+  </w:num>
+  <w:num w:numId="3">
+    <w:abstractNumId w:val="1"/>
   </w:num>
 </w:numbering>
 </file>
 
 <file path=word/styles.xml><?xml version="1.0" encoding="utf-8"?>
-<w:styles xmlns:mc="http://schemas.openxmlformats.org/markup-compatibility/2006" xmlns:r="http://schemas.openxmlformats.org/officeDocument/2006/relationships" xmlns:w="http://schemas.openxmlformats.org/wordprocessingml/2006/main" xmlns:w14="http://schemas.microsoft.com/office/word/2010/wordml" xmlns:w15="http://schemas.microsoft.com/office/word/2012/wordml" mc:Ignorable="w14 w15">
+<w:styles xmlns:mc="http://schemas.openxmlformats.org/markup-compatibility/2006" xmlns:r="http://schemas.openxmlformats.org/officeDocument/2006/relationships" xmlns:w="http://schemas.openxmlformats.org/wordprocessingml/2006/main" xmlns:w14="http://schemas.microsoft.com/office/word/2010/wordml" xmlns:w15="http://schemas.microsoft.com/office/word/2012/wordml" xmlns:w16cid="http://schemas.microsoft.com/office/word/2016/wordml/cid" xmlns:w16se="http://schemas.microsoft.com/office/word/2015/wordml/symex" mc:Ignorable="w14 w15 w16se w16cid">
   <w:docDefaults>
     <w:rPrDefault>
       <w:rPr>
@@ -619,7 +761,7 @@
       </w:pPr>
     </w:pPrDefault>
   </w:docDefaults>
-  <w:latentStyles w:defLockedState="0" w:defUIPriority="99" w:defSemiHidden="0" w:defUnhideWhenUsed="0" w:defQFormat="0" w:count="371">
+  <w:latentStyles w:defLockedState="0" w:defUIPriority="99" w:defSemiHidden="0" w:defUnhideWhenUsed="0" w:defQFormat="0" w:count="376">
     <w:lsdException w:name="Normal" w:uiPriority="0" w:qFormat="1"/>
     <w:lsdException w:name="heading 1" w:uiPriority="9" w:qFormat="1"/>
     <w:lsdException w:name="heading 2" w:semiHidden="1" w:uiPriority="9" w:unhideWhenUsed="1" w:qFormat="1"/>
@@ -725,7 +867,6 @@
     <w:lsdException w:name="HTML Sample" w:semiHidden="1" w:unhideWhenUsed="1"/>
     <w:lsdException w:name="HTML Typewriter" w:semiHidden="1" w:unhideWhenUsed="1"/>
     <w:lsdException w:name="HTML Variable" w:semiHidden="1" w:unhideWhenUsed="1"/>
-    <w:lsdException w:name="Normal Table" w:semiHidden="1" w:unhideWhenUsed="1"/>
     <w:lsdException w:name="annotation subject" w:semiHidden="1" w:unhideWhenUsed="1"/>
     <w:lsdException w:name="No List" w:semiHidden="1" w:unhideWhenUsed="1"/>
     <w:lsdException w:name="Outline List 1" w:semiHidden="1" w:unhideWhenUsed="1"/>
@@ -768,11 +909,8 @@
     <w:lsdException w:name="Table Contemporary" w:semiHidden="1" w:unhideWhenUsed="1"/>
     <w:lsdException w:name="Table Elegant" w:semiHidden="1" w:unhideWhenUsed="1"/>
     <w:lsdException w:name="Table Professional" w:semiHidden="1" w:unhideWhenUsed="1"/>
-    <w:lsdException w:name="Table Subtle 1" w:semiHidden="1" w:unhideWhenUsed="1"/>
     <w:lsdException w:name="Table Subtle 2" w:semiHidden="1" w:unhideWhenUsed="1"/>
     <w:lsdException w:name="Table Web 1" w:semiHidden="1" w:unhideWhenUsed="1"/>
-    <w:lsdException w:name="Table Web 2" w:semiHidden="1" w:unhideWhenUsed="1"/>
-    <w:lsdException w:name="Table Web 3" w:semiHidden="1" w:unhideWhenUsed="1"/>
     <w:lsdException w:name="Balloon Text" w:semiHidden="1" w:unhideWhenUsed="1"/>
     <w:lsdException w:name="Table Grid" w:uiPriority="39"/>
     <w:lsdException w:name="Table Theme" w:semiHidden="1" w:unhideWhenUsed="1"/>
@@ -991,6 +1129,11 @@
     <w:lsdException w:name="List Table 5 Dark Accent 6" w:uiPriority="50"/>
     <w:lsdException w:name="List Table 6 Colorful Accent 6" w:uiPriority="51"/>
     <w:lsdException w:name="List Table 7 Colorful Accent 6" w:uiPriority="52"/>
+    <w:lsdException w:name="Mention" w:semiHidden="1" w:unhideWhenUsed="1"/>
+    <w:lsdException w:name="Smart Hyperlink" w:semiHidden="1" w:unhideWhenUsed="1"/>
+    <w:lsdException w:name="Hashtag" w:semiHidden="1" w:unhideWhenUsed="1"/>
+    <w:lsdException w:name="Unresolved Mention" w:semiHidden="1" w:unhideWhenUsed="1"/>
+    <w:lsdException w:name="Smart Link" w:semiHidden="1" w:unhideWhenUsed="1"/>
   </w:latentStyles>
   <w:style w:type="paragraph" w:default="1" w:styleId="Normal">
     <w:name w:val="Normal"/>
@@ -1007,6 +1150,7 @@
   <w:style w:type="character" w:default="1" w:styleId="DefaultParagraphFont">
     <w:name w:val="Default Paragraph Font"/>
     <w:uiPriority w:val="1"/>
+    <w:semiHidden/>
     <w:unhideWhenUsed/>
   </w:style>
   <w:style w:type="table" w:default="1" w:styleId="TableNormal">

</xml_diff>